<commit_message>
Passed, passed on, or passed away.
</commit_message>
<xml_diff>
--- a/sources/Project.docx
+++ b/sources/Project.docx
@@ -13,9 +13,6 @@
         <w:t xml:space="preserve"> 7. – 8. 2 felnőt 33.490Ft</w:t>
       </w:r>
       <w:r>
-        <w:t>Ú</w:t>
-      </w:r>
-      <w:r>
         <w:br/>
       </w:r>
       <w:r>
@@ -90,7 +87,25 @@
           <w:sz w:val="21"/>
           <w:szCs w:val="21"/>
         </w:rPr>
-        <w:t>miskolc: Márc. 1 – 8. 2 felnőt 220.615Ft</w:t>
+        <w:t>miskolc: Márc. 1</w:t>
+      </w:r>
+      <w:r>
+        <w:rPr>
+          <w:rFonts w:ascii="Segoe UI" w:hAnsi="Segoe UI" w:cs="Segoe UI"/>
+          <w:color w:val="262626"/>
+          <w:sz w:val="21"/>
+          <w:szCs w:val="21"/>
+        </w:rPr>
+        <w:t>.</w:t>
+      </w:r>
+      <w:r>
+        <w:rPr>
+          <w:rFonts w:ascii="Segoe UI" w:hAnsi="Segoe UI" w:cs="Segoe UI"/>
+          <w:color w:val="262626"/>
+          <w:sz w:val="21"/>
+          <w:szCs w:val="21"/>
+        </w:rPr>
+        <w:t xml:space="preserve"> – 8. 2 felnőt 220.615Ft</w:t>
       </w:r>
       <w:r>
         <w:rPr>

</xml_diff>